<commit_message>
edited all diagrams and pictures
</commit_message>
<xml_diff>
--- a/Abgaben/Gruppe/Übungsblatt 4/Systemoperationen.docx
+++ b/Abgaben/Gruppe/Übungsblatt 4/Systemoperationen.docx
@@ -255,9 +255,84 @@
         </w:rPr>
       </w:pPr>
       <w:proofErr w:type="spellStart"/>
+      <w:r>
+        <w:t>declineBooking</w:t>
+      </w:r>
+      <w:proofErr w:type="spellEnd"/>
+      <w:r>
+        <w:t>(</w:t>
+      </w:r>
+      <w:proofErr w:type="spellStart"/>
+      <w:r>
+        <w:t>booking</w:t>
+      </w:r>
+      <w:proofErr w:type="spellEnd"/>
+      <w:r>
+        <w:t>)</w:t>
+      </w:r>
+    </w:p>
+    <w:p>
+      <w:pPr>
+        <w:pStyle w:val="Textkrper"/>
+        <w:spacing w:after="0" w:line="240" w:lineRule="auto"/>
+        <w:rPr>
+          <w:lang w:val="en-US"/>
+        </w:rPr>
+      </w:pPr>
+      <w:proofErr w:type="spellStart"/>
+      <w:r>
+        <w:t>makeSuggestion</w:t>
+      </w:r>
+      <w:proofErr w:type="spellEnd"/>
+      <w:r>
+        <w:t>(</w:t>
+      </w:r>
+      <w:proofErr w:type="spellStart"/>
+      <w:r>
+        <w:t>booking</w:t>
+      </w:r>
+      <w:proofErr w:type="spellEnd"/>
+      <w:r>
+        <w:t>)</w:t>
+      </w:r>
+    </w:p>
+    <w:p>
+      <w:pPr>
+        <w:pStyle w:val="Textkrper"/>
+        <w:spacing w:after="0" w:line="240" w:lineRule="auto"/>
+        <w:rPr>
+          <w:lang w:val="en-US"/>
+        </w:rPr>
+      </w:pPr>
+      <w:proofErr w:type="spellStart"/>
+      <w:r>
+        <w:t>updateTimetable</w:t>
+      </w:r>
+      <w:proofErr w:type="spellEnd"/>
+      <w:r>
+        <w:t>(</w:t>
+      </w:r>
+      <w:proofErr w:type="spellStart"/>
+      <w:r>
+        <w:t>bookings</w:t>
+      </w:r>
+      <w:proofErr w:type="spellEnd"/>
+      <w:r>
+        <w:t>)</w:t>
+      </w:r>
+    </w:p>
+    <w:p>
+      <w:pPr>
+        <w:pStyle w:val="Textkrper"/>
+        <w:spacing w:after="0" w:line="240" w:lineRule="auto"/>
+        <w:rPr>
+          <w:lang w:val="en-US"/>
+        </w:rPr>
+      </w:pPr>
+      <w:proofErr w:type="spellStart"/>
       <w:proofErr w:type="gramStart"/>
       <w:r>
-        <w:t>declineBooking</w:t>
+        <w:t>loadBookings</w:t>
       </w:r>
       <w:proofErr w:type="spellEnd"/>
       <w:r>
@@ -277,59 +352,9 @@
         </w:rPr>
       </w:pPr>
       <w:proofErr w:type="spellStart"/>
-      <w:r>
-        <w:t>makeSuggestion</w:t>
-      </w:r>
-      <w:proofErr w:type="spellEnd"/>
-      <w:r>
-        <w:t>(</w:t>
-      </w:r>
-      <w:proofErr w:type="spellStart"/>
-      <w:r>
-        <w:t>booking</w:t>
-      </w:r>
-      <w:proofErr w:type="spellEnd"/>
-      <w:r>
-        <w:t>)</w:t>
-      </w:r>
-    </w:p>
-    <w:p>
-      <w:pPr>
-        <w:pStyle w:val="Textkrper"/>
-        <w:spacing w:after="0" w:line="240" w:lineRule="auto"/>
-        <w:rPr>
-          <w:lang w:val="en-US"/>
-        </w:rPr>
-      </w:pPr>
-      <w:proofErr w:type="spellStart"/>
-      <w:r>
-        <w:t>updateTimetable</w:t>
-      </w:r>
-      <w:proofErr w:type="spellEnd"/>
-      <w:r>
-        <w:t>(</w:t>
-      </w:r>
-      <w:proofErr w:type="spellStart"/>
-      <w:r>
-        <w:t>bookings</w:t>
-      </w:r>
-      <w:proofErr w:type="spellEnd"/>
-      <w:r>
-        <w:t>)</w:t>
-      </w:r>
-    </w:p>
-    <w:p>
-      <w:pPr>
-        <w:pStyle w:val="Textkrper"/>
-        <w:spacing w:after="0" w:line="240" w:lineRule="auto"/>
-        <w:rPr>
-          <w:lang w:val="en-US"/>
-        </w:rPr>
-      </w:pPr>
-      <w:proofErr w:type="spellStart"/>
       <w:proofErr w:type="gramStart"/>
       <w:r>
-        <w:t>loadBookings</w:t>
+        <w:t>saveBooking</w:t>
       </w:r>
       <w:proofErr w:type="spellEnd"/>
       <w:r>
@@ -344,6 +369,123 @@
       <w:pPr>
         <w:pStyle w:val="Textkrper"/>
         <w:spacing w:after="0" w:line="240" w:lineRule="auto"/>
+      </w:pPr>
+      <w:proofErr w:type="spellStart"/>
+      <w:r>
+        <w:t>messageUser</w:t>
+      </w:r>
+      <w:proofErr w:type="spellEnd"/>
+      <w:r>
+        <w:t>(</w:t>
+      </w:r>
+      <w:proofErr w:type="spellStart"/>
+      <w:r>
+        <w:t>user</w:t>
+      </w:r>
+      <w:proofErr w:type="spellEnd"/>
+      <w:r>
+        <w:t>)</w:t>
+      </w:r>
+    </w:p>
+    <w:p>
+      <w:pPr>
+        <w:pStyle w:val="Textkrper"/>
+        <w:spacing w:after="0" w:line="240" w:lineRule="auto"/>
+      </w:pPr>
+      <w:proofErr w:type="spellStart"/>
+      <w:r>
+        <w:t>checkIn</w:t>
+      </w:r>
+      <w:proofErr w:type="spellEnd"/>
+      <w:r>
+        <w:t>(</w:t>
+      </w:r>
+      <w:proofErr w:type="spellStart"/>
+      <w:r>
+        <w:t>id</w:t>
+      </w:r>
+      <w:proofErr w:type="spellEnd"/>
+      <w:r>
+        <w:t>)</w:t>
+      </w:r>
+    </w:p>
+    <w:p>
+      <w:pPr>
+        <w:pStyle w:val="Textkrper"/>
+        <w:spacing w:after="0" w:line="240" w:lineRule="auto"/>
+      </w:pPr>
+      <w:proofErr w:type="spellStart"/>
+      <w:r>
+        <w:t>checkOut</w:t>
+      </w:r>
+      <w:proofErr w:type="spellEnd"/>
+      <w:r>
+        <w:t>(</w:t>
+      </w:r>
+      <w:proofErr w:type="spellStart"/>
+      <w:r>
+        <w:t>id</w:t>
+      </w:r>
+      <w:proofErr w:type="spellEnd"/>
+      <w:r>
+        <w:t>)</w:t>
+      </w:r>
+    </w:p>
+    <w:p>
+      <w:pPr>
+        <w:pStyle w:val="Textkrper"/>
+        <w:spacing w:after="0" w:line="240" w:lineRule="auto"/>
+      </w:pPr>
+    </w:p>
+    <w:p>
+      <w:pPr>
+        <w:pStyle w:val="Textkrper"/>
+        <w:spacing w:after="0" w:line="240" w:lineRule="auto"/>
+        <w:rPr>
+          <w:b/>
+          <w:bCs/>
+          <w:sz w:val="24"/>
+          <w:szCs w:val="24"/>
+          <w:lang w:val="en-US"/>
+        </w:rPr>
+      </w:pPr>
+      <w:r>
+        <w:rPr>
+          <w:b/>
+          <w:bCs/>
+          <w:sz w:val="24"/>
+          <w:szCs w:val="24"/>
+          <w:lang w:val="en-US"/>
+        </w:rPr>
+        <w:t>[</w:t>
+      </w:r>
+      <w:proofErr w:type="spellStart"/>
+      <w:r>
+        <w:rPr>
+          <w:b/>
+          <w:bCs/>
+          <w:sz w:val="24"/>
+          <w:szCs w:val="24"/>
+          <w:lang w:val="en-US"/>
+        </w:rPr>
+        <w:t>Timetable</w:t>
+      </w:r>
+      <w:proofErr w:type="spellEnd"/>
+      <w:r>
+        <w:rPr>
+          <w:b/>
+          <w:bCs/>
+          <w:sz w:val="24"/>
+          <w:szCs w:val="24"/>
+          <w:lang w:val="en-US"/>
+        </w:rPr>
+        <w:t>]</w:t>
+      </w:r>
+    </w:p>
+    <w:p>
+      <w:pPr>
+        <w:pStyle w:val="Textkrper"/>
+        <w:spacing w:after="0" w:line="240" w:lineRule="auto"/>
         <w:rPr>
           <w:lang w:val="en-US"/>
         </w:rPr>
@@ -351,44 +493,122 @@
       <w:proofErr w:type="spellStart"/>
       <w:proofErr w:type="gramStart"/>
       <w:r>
-        <w:t>saveBooking</w:t>
-      </w:r>
-      <w:proofErr w:type="spellEnd"/>
-      <w:r>
+        <w:rPr>
+          <w:lang w:val="en-US"/>
+        </w:rPr>
+        <w:t>scheduleBookings</w:t>
+      </w:r>
+      <w:proofErr w:type="spellEnd"/>
+      <w:r>
+        <w:rPr>
+          <w:lang w:val="en-US"/>
+        </w:rPr>
         <w:t>(</w:t>
       </w:r>
       <w:proofErr w:type="gramEnd"/>
       <w:r>
-        <w:t>)</w:t>
-      </w:r>
-    </w:p>
-    <w:p>
-      <w:pPr>
-        <w:pStyle w:val="Textkrper"/>
-        <w:spacing w:after="0" w:line="240" w:lineRule="auto"/>
+        <w:rPr>
+          <w:lang w:val="en-US"/>
+        </w:rPr>
+        <w:t>)</w:t>
+      </w:r>
+    </w:p>
+    <w:p>
+      <w:pPr>
+        <w:pStyle w:val="Textkrper"/>
+        <w:spacing w:after="0" w:line="240" w:lineRule="auto"/>
+        <w:rPr>
+          <w:lang w:val="en-US"/>
+        </w:rPr>
       </w:pPr>
       <w:proofErr w:type="spellStart"/>
       <w:proofErr w:type="gramStart"/>
       <w:r>
-        <w:t>messageUser</w:t>
-      </w:r>
-      <w:proofErr w:type="spellEnd"/>
-      <w:r>
+        <w:rPr>
+          <w:lang w:val="en-US"/>
+        </w:rPr>
+        <w:t>scheduleAdhocBookings</w:t>
+      </w:r>
+      <w:proofErr w:type="spellEnd"/>
+      <w:r>
+        <w:rPr>
+          <w:lang w:val="en-US"/>
+        </w:rPr>
         <w:t>(</w:t>
       </w:r>
       <w:proofErr w:type="gramEnd"/>
       <w:r>
-        <w:t>)</w:t>
-      </w:r>
-    </w:p>
-    <w:p>
-      <w:pPr>
-        <w:pStyle w:val="Textkrper"/>
-        <w:spacing w:after="0" w:line="240" w:lineRule="auto"/>
-      </w:pPr>
-      <w:proofErr w:type="spellStart"/>
-      <w:r>
-        <w:t>checkIn</w:t>
+        <w:rPr>
+          <w:lang w:val="en-US"/>
+        </w:rPr>
+        <w:t>)</w:t>
+      </w:r>
+    </w:p>
+    <w:p>
+      <w:pPr>
+        <w:pStyle w:val="Textkrper"/>
+        <w:spacing w:after="0" w:line="240" w:lineRule="auto"/>
+        <w:rPr>
+          <w:lang w:val="en-US"/>
+        </w:rPr>
+      </w:pPr>
+    </w:p>
+    <w:p>
+      <w:pPr>
+        <w:pStyle w:val="Textkrper"/>
+        <w:spacing w:after="0" w:line="240" w:lineRule="auto"/>
+        <w:rPr>
+          <w:b/>
+          <w:bCs/>
+          <w:sz w:val="24"/>
+          <w:szCs w:val="24"/>
+          <w:lang w:val="en-US"/>
+        </w:rPr>
+      </w:pPr>
+      <w:r>
+        <w:rPr>
+          <w:b/>
+          <w:bCs/>
+          <w:sz w:val="24"/>
+          <w:szCs w:val="24"/>
+          <w:lang w:val="en-US"/>
+        </w:rPr>
+        <w:t>[Infrastructure]</w:t>
+      </w:r>
+    </w:p>
+    <w:p>
+      <w:pPr>
+        <w:pStyle w:val="Textkrper"/>
+        <w:spacing w:after="0" w:line="240" w:lineRule="auto"/>
+        <w:rPr>
+          <w:lang w:val="en-US"/>
+        </w:rPr>
+      </w:pPr>
+      <w:proofErr w:type="spellStart"/>
+      <w:r>
+        <w:t>addLocation</w:t>
+      </w:r>
+      <w:proofErr w:type="spellEnd"/>
+      <w:r>
+        <w:t>(</w:t>
+      </w:r>
+      <w:proofErr w:type="spellStart"/>
+      <w:r>
+        <w:t>establishment</w:t>
+      </w:r>
+      <w:proofErr w:type="spellEnd"/>
+      <w:r>
+        <w:t>)</w:t>
+      </w:r>
+    </w:p>
+    <w:p>
+      <w:pPr>
+        <w:pStyle w:val="Textkrper"/>
+        <w:spacing w:after="0" w:line="240" w:lineRule="auto"/>
+      </w:pPr>
+      <w:proofErr w:type="spellStart"/>
+      <w:r>
+        <w:t>removeLocation</w:t>
       </w:r>
       <w:proofErr w:type="spellEnd"/>
       <w:r>
@@ -408,9 +628,109 @@
         <w:pStyle w:val="Textkrper"/>
         <w:spacing w:after="0" w:line="240" w:lineRule="auto"/>
       </w:pPr>
-      <w:proofErr w:type="spellStart"/>
-      <w:r>
-        <w:t>checkOut</w:t>
+      <w:proofErr w:type="gramStart"/>
+      <w:r>
+        <w:t>Infrastructure(</w:t>
+      </w:r>
+      <w:proofErr w:type="gramEnd"/>
+      <w:r>
+        <w:t>)</w:t>
+      </w:r>
+    </w:p>
+    <w:p>
+      <w:pPr>
+        <w:pStyle w:val="Textkrper"/>
+        <w:spacing w:after="0" w:line="240" w:lineRule="auto"/>
+      </w:pPr>
+      <w:proofErr w:type="spellStart"/>
+      <w:proofErr w:type="gramStart"/>
+      <w:r>
+        <w:t>instance</w:t>
+      </w:r>
+      <w:proofErr w:type="spellEnd"/>
+      <w:r>
+        <w:t>(</w:t>
+      </w:r>
+      <w:proofErr w:type="gramEnd"/>
+      <w:r>
+        <w:t xml:space="preserve">) </w:t>
+      </w:r>
+    </w:p>
+    <w:p>
+      <w:pPr>
+        <w:pStyle w:val="Textkrper"/>
+        <w:spacing w:after="0" w:line="240" w:lineRule="auto"/>
+      </w:pPr>
+    </w:p>
+    <w:p>
+      <w:pPr>
+        <w:pStyle w:val="Textkrper"/>
+        <w:spacing w:after="0" w:line="240" w:lineRule="auto"/>
+        <w:rPr>
+          <w:b/>
+          <w:bCs/>
+          <w:sz w:val="24"/>
+          <w:szCs w:val="24"/>
+          <w:lang w:val="en-US"/>
+        </w:rPr>
+      </w:pPr>
+      <w:r>
+        <w:rPr>
+          <w:b/>
+          <w:bCs/>
+          <w:sz w:val="24"/>
+          <w:szCs w:val="24"/>
+          <w:lang w:val="en-US"/>
+        </w:rPr>
+        <w:t>[Location]</w:t>
+      </w:r>
+    </w:p>
+    <w:p>
+      <w:pPr>
+        <w:pStyle w:val="Textkrper"/>
+        <w:spacing w:after="0" w:line="240" w:lineRule="auto"/>
+        <w:rPr>
+          <w:lang w:val="en-US"/>
+        </w:rPr>
+      </w:pPr>
+      <w:proofErr w:type="spellStart"/>
+      <w:proofErr w:type="gramStart"/>
+      <w:r>
+        <w:t>addChargingZone</w:t>
+      </w:r>
+      <w:proofErr w:type="spellEnd"/>
+      <w:r>
+        <w:t>(</w:t>
+      </w:r>
+      <w:proofErr w:type="spellStart"/>
+      <w:proofErr w:type="gramEnd"/>
+      <w:r>
+        <w:t>site</w:t>
+      </w:r>
+      <w:proofErr w:type="spellEnd"/>
+      <w:r>
+        <w:t xml:space="preserve">, </w:t>
+      </w:r>
+      <w:proofErr w:type="spellStart"/>
+      <w:r>
+        <w:t>maxPowerZone</w:t>
+      </w:r>
+      <w:proofErr w:type="spellEnd"/>
+      <w:r>
+        <w:t>)</w:t>
+      </w:r>
+    </w:p>
+    <w:p>
+      <w:pPr>
+        <w:pStyle w:val="Textkrper"/>
+        <w:spacing w:after="0" w:line="240" w:lineRule="auto"/>
+        <w:rPr>
+          <w:lang w:val="en-US"/>
+        </w:rPr>
+      </w:pPr>
+      <w:proofErr w:type="spellStart"/>
+      <w:r>
+        <w:t>removeChargingZone</w:t>
       </w:r>
       <w:proofErr w:type="spellEnd"/>
       <w:r>
@@ -433,88 +753,157 @@
           <w:lang w:val="en-US"/>
         </w:rPr>
       </w:pPr>
-    </w:p>
-    <w:p>
-      <w:pPr>
-        <w:pStyle w:val="Textkrper"/>
-        <w:spacing w:after="0" w:line="240" w:lineRule="auto"/>
-        <w:rPr>
-          <w:b/>
-          <w:bCs/>
-          <w:sz w:val="24"/>
-          <w:szCs w:val="24"/>
-          <w:lang w:val="en-US"/>
-        </w:rPr>
-      </w:pPr>
-      <w:r>
-        <w:rPr>
-          <w:b/>
-          <w:bCs/>
-          <w:sz w:val="24"/>
-          <w:szCs w:val="24"/>
-          <w:lang w:val="en-US"/>
-        </w:rPr>
-        <w:t>[Infrastructure]</w:t>
-      </w:r>
-    </w:p>
-    <w:p>
-      <w:pPr>
-        <w:pStyle w:val="Textkrper"/>
-        <w:spacing w:after="0" w:line="240" w:lineRule="auto"/>
-        <w:rPr>
-          <w:lang w:val="en-US"/>
-        </w:rPr>
-      </w:pPr>
-      <w:proofErr w:type="spellStart"/>
-      <w:r>
-        <w:t>addLocation</w:t>
-      </w:r>
-      <w:proofErr w:type="spellEnd"/>
-      <w:r>
-        <w:t>(</w:t>
-      </w:r>
-      <w:proofErr w:type="spellStart"/>
-      <w:r>
-        <w:t>establishment</w:t>
-      </w:r>
-      <w:proofErr w:type="spellEnd"/>
-      <w:r>
-        <w:t>)</w:t>
-      </w:r>
-    </w:p>
-    <w:p>
-      <w:pPr>
-        <w:pStyle w:val="Textkrper"/>
-        <w:spacing w:after="0" w:line="240" w:lineRule="auto"/>
-      </w:pPr>
-      <w:proofErr w:type="spellStart"/>
-      <w:r>
-        <w:t>removeLocation</w:t>
-      </w:r>
-      <w:proofErr w:type="spellEnd"/>
-      <w:r>
-        <w:t>(</w:t>
-      </w:r>
-      <w:proofErr w:type="spellStart"/>
+      <w:proofErr w:type="spellStart"/>
+      <w:proofErr w:type="gramStart"/>
+      <w:r>
+        <w:t>editChargingZone</w:t>
+      </w:r>
+      <w:proofErr w:type="spellEnd"/>
+      <w:r>
+        <w:t>(</w:t>
+      </w:r>
+      <w:proofErr w:type="spellStart"/>
+      <w:proofErr w:type="gramEnd"/>
       <w:r>
         <w:t>id</w:t>
       </w:r>
       <w:proofErr w:type="spellEnd"/>
       <w:r>
-        <w:t>)</w:t>
-      </w:r>
-    </w:p>
-    <w:p>
-      <w:pPr>
-        <w:pStyle w:val="Textkrper"/>
-        <w:spacing w:after="0" w:line="240" w:lineRule="auto"/>
-      </w:pPr>
+        <w:t xml:space="preserve">, </w:t>
+      </w:r>
+      <w:proofErr w:type="spellStart"/>
+      <w:r>
+        <w:t>site</w:t>
+      </w:r>
+      <w:proofErr w:type="spellEnd"/>
+      <w:r>
+        <w:t xml:space="preserve">, </w:t>
+      </w:r>
+      <w:proofErr w:type="spellStart"/>
+      <w:r>
+        <w:t>maxPowerZone</w:t>
+      </w:r>
+      <w:proofErr w:type="spellEnd"/>
+      <w:r>
+        <w:t>)</w:t>
+      </w:r>
+    </w:p>
+    <w:p>
+      <w:pPr>
+        <w:pStyle w:val="Textkrper"/>
+        <w:spacing w:after="0" w:line="240" w:lineRule="auto"/>
+      </w:pPr>
+    </w:p>
+    <w:p>
+      <w:pPr>
+        <w:pStyle w:val="Textkrper"/>
+        <w:spacing w:after="0" w:line="240" w:lineRule="auto"/>
+        <w:rPr>
+          <w:b/>
+          <w:bCs/>
+          <w:sz w:val="24"/>
+          <w:szCs w:val="24"/>
+          <w:lang w:val="en-US"/>
+        </w:rPr>
+      </w:pPr>
+      <w:r>
+        <w:rPr>
+          <w:b/>
+          <w:bCs/>
+          <w:sz w:val="24"/>
+          <w:szCs w:val="24"/>
+          <w:lang w:val="en-US"/>
+        </w:rPr>
+        <w:t>[</w:t>
+      </w:r>
+      <w:proofErr w:type="spellStart"/>
+      <w:r>
+        <w:rPr>
+          <w:b/>
+          <w:bCs/>
+          <w:sz w:val="24"/>
+          <w:szCs w:val="24"/>
+          <w:lang w:val="en-US"/>
+        </w:rPr>
+        <w:t>ChargingZone</w:t>
+      </w:r>
+      <w:proofErr w:type="spellEnd"/>
+      <w:r>
+        <w:rPr>
+          <w:b/>
+          <w:bCs/>
+          <w:sz w:val="24"/>
+          <w:szCs w:val="24"/>
+          <w:lang w:val="en-US"/>
+        </w:rPr>
+        <w:t>]</w:t>
+      </w:r>
+    </w:p>
+    <w:p>
+      <w:pPr>
+        <w:pStyle w:val="Textkrper"/>
+        <w:spacing w:after="0" w:line="240" w:lineRule="auto"/>
+        <w:rPr>
+          <w:lang w:val="en-US"/>
+        </w:rPr>
+      </w:pPr>
+      <w:proofErr w:type="spellStart"/>
       <w:proofErr w:type="gramStart"/>
       <w:r>
-        <w:t>Infrastructure(</w:t>
-      </w:r>
+        <w:t>addChargingStation</w:t>
+      </w:r>
+      <w:proofErr w:type="spellEnd"/>
+      <w:r>
+        <w:t>(</w:t>
+      </w:r>
+      <w:proofErr w:type="spellStart"/>
       <w:proofErr w:type="gramEnd"/>
       <w:r>
+        <w:t>manufacturer</w:t>
+      </w:r>
+      <w:proofErr w:type="spellEnd"/>
+      <w:r>
+        <w:t xml:space="preserve">, </w:t>
+      </w:r>
+      <w:proofErr w:type="spellStart"/>
+      <w:r>
+        <w:t>name</w:t>
+      </w:r>
+      <w:proofErr w:type="spellEnd"/>
+      <w:r>
+        <w:t xml:space="preserve">, </w:t>
+      </w:r>
+      <w:proofErr w:type="spellStart"/>
+      <w:r>
+        <w:t>maxPowerStation</w:t>
+      </w:r>
+      <w:proofErr w:type="spellEnd"/>
+      <w:r>
+        <w:t>)</w:t>
+      </w:r>
+    </w:p>
+    <w:p>
+      <w:pPr>
+        <w:pStyle w:val="Textkrper"/>
+        <w:spacing w:after="0" w:line="240" w:lineRule="auto"/>
+        <w:rPr>
+          <w:lang w:val="en-US"/>
+        </w:rPr>
+      </w:pPr>
+      <w:proofErr w:type="spellStart"/>
+      <w:r>
+        <w:t>removeCharingStation</w:t>
+      </w:r>
+      <w:proofErr w:type="spellEnd"/>
+      <w:r>
+        <w:t>(</w:t>
+      </w:r>
+      <w:proofErr w:type="spellStart"/>
+      <w:r>
+        <w:t>id</w:t>
+      </w:r>
+      <w:proofErr w:type="spellEnd"/>
+      <w:r>
         <w:t>)</w:t>
       </w:r>
     </w:p>
@@ -526,47 +915,98 @@
       <w:proofErr w:type="spellStart"/>
       <w:proofErr w:type="gramStart"/>
       <w:r>
-        <w:t>i</w:t>
-      </w:r>
-      <w:r>
-        <w:t>nstance</w:t>
-      </w:r>
-      <w:proofErr w:type="spellEnd"/>
-      <w:r>
-        <w:t>(</w:t>
-      </w:r>
+        <w:t>editChargingStation</w:t>
+      </w:r>
+      <w:proofErr w:type="spellEnd"/>
+      <w:r>
+        <w:t>(</w:t>
+      </w:r>
+      <w:proofErr w:type="spellStart"/>
       <w:proofErr w:type="gramEnd"/>
       <w:r>
-        <w:t xml:space="preserve">) </w:t>
-      </w:r>
-    </w:p>
-    <w:p>
-      <w:pPr>
-        <w:pStyle w:val="Textkrper"/>
-        <w:spacing w:after="0" w:line="240" w:lineRule="auto"/>
-      </w:pPr>
-    </w:p>
-    <w:p>
-      <w:pPr>
-        <w:pStyle w:val="Textkrper"/>
-        <w:spacing w:after="0" w:line="240" w:lineRule="auto"/>
-        <w:rPr>
-          <w:b/>
-          <w:bCs/>
-          <w:sz w:val="24"/>
-          <w:szCs w:val="24"/>
-          <w:lang w:val="en-US"/>
-        </w:rPr>
-      </w:pPr>
-      <w:r>
-        <w:rPr>
-          <w:b/>
-          <w:bCs/>
-          <w:sz w:val="24"/>
-          <w:szCs w:val="24"/>
-          <w:lang w:val="en-US"/>
-        </w:rPr>
-        <w:t>[Location]</w:t>
+        <w:t>id</w:t>
+      </w:r>
+      <w:proofErr w:type="spellEnd"/>
+      <w:r>
+        <w:t xml:space="preserve">, </w:t>
+      </w:r>
+      <w:proofErr w:type="spellStart"/>
+      <w:r>
+        <w:t>manufacturer</w:t>
+      </w:r>
+      <w:proofErr w:type="spellEnd"/>
+      <w:r>
+        <w:t xml:space="preserve">, </w:t>
+      </w:r>
+      <w:proofErr w:type="spellStart"/>
+      <w:r>
+        <w:t>name</w:t>
+      </w:r>
+      <w:proofErr w:type="spellEnd"/>
+      <w:r>
+        <w:t xml:space="preserve">, </w:t>
+      </w:r>
+      <w:proofErr w:type="spellStart"/>
+      <w:r>
+        <w:t>maxPowerStation</w:t>
+      </w:r>
+      <w:proofErr w:type="spellEnd"/>
+      <w:r>
+        <w:t>)</w:t>
+      </w:r>
+    </w:p>
+    <w:p>
+      <w:pPr>
+        <w:pStyle w:val="Textkrper"/>
+        <w:spacing w:after="0" w:line="240" w:lineRule="auto"/>
+        <w:rPr>
+          <w:lang w:val="en-US"/>
+        </w:rPr>
+      </w:pPr>
+    </w:p>
+    <w:p>
+      <w:pPr>
+        <w:pStyle w:val="Textkrper"/>
+        <w:spacing w:after="0" w:line="240" w:lineRule="auto"/>
+        <w:rPr>
+          <w:b/>
+          <w:bCs/>
+          <w:sz w:val="24"/>
+          <w:szCs w:val="24"/>
+          <w:lang w:val="en-US"/>
+        </w:rPr>
+      </w:pPr>
+      <w:r>
+        <w:rPr>
+          <w:b/>
+          <w:bCs/>
+          <w:sz w:val="24"/>
+          <w:szCs w:val="24"/>
+          <w:lang w:val="en-US"/>
+        </w:rPr>
+        <w:t>[</w:t>
+      </w:r>
+      <w:proofErr w:type="spellStart"/>
+      <w:r>
+        <w:rPr>
+          <w:b/>
+          <w:bCs/>
+          <w:sz w:val="24"/>
+          <w:szCs w:val="24"/>
+          <w:lang w:val="en-US"/>
+        </w:rPr>
+        <w:t>ChargingStation</w:t>
+      </w:r>
+      <w:proofErr w:type="spellEnd"/>
+      <w:r>
+        <w:rPr>
+          <w:b/>
+          <w:bCs/>
+          <w:sz w:val="24"/>
+          <w:szCs w:val="24"/>
+          <w:lang w:val="en-US"/>
+        </w:rPr>
+        <w:t>]</w:t>
       </w:r>
     </w:p>
     <w:p>
@@ -580,41 +1020,25 @@
       <w:proofErr w:type="spellStart"/>
       <w:proofErr w:type="gramStart"/>
       <w:r>
-        <w:t>addChargingZone</w:t>
-      </w:r>
-      <w:proofErr w:type="spellEnd"/>
-      <w:r>
-        <w:t>(</w:t>
-      </w:r>
-      <w:proofErr w:type="spellStart"/>
+        <w:t>addPlug</w:t>
+      </w:r>
+      <w:proofErr w:type="spellEnd"/>
+      <w:r>
+        <w:t>(</w:t>
+      </w:r>
       <w:proofErr w:type="gramEnd"/>
       <w:r>
-        <w:t>site</w:t>
-      </w:r>
-      <w:proofErr w:type="spellEnd"/>
-      <w:r>
-        <w:t xml:space="preserve">, </w:t>
-      </w:r>
-      <w:proofErr w:type="spellStart"/>
-      <w:r>
-        <w:t>maxPowerZone</w:t>
-      </w:r>
-      <w:proofErr w:type="spellEnd"/>
-      <w:r>
-        <w:t>)</w:t>
-      </w:r>
-    </w:p>
-    <w:p>
-      <w:pPr>
-        <w:pStyle w:val="Textkrper"/>
-        <w:spacing w:after="0" w:line="240" w:lineRule="auto"/>
-        <w:rPr>
-          <w:lang w:val="en-US"/>
-        </w:rPr>
-      </w:pPr>
-      <w:proofErr w:type="spellStart"/>
-      <w:r>
-        <w:t>removeChargingZone</w:t>
+        <w:t>type, power)</w:t>
+      </w:r>
+    </w:p>
+    <w:p>
+      <w:pPr>
+        <w:pStyle w:val="Textkrper"/>
+        <w:spacing w:after="0" w:line="240" w:lineRule="auto"/>
+      </w:pPr>
+      <w:proofErr w:type="spellStart"/>
+      <w:r>
+        <w:t>removePlug</w:t>
       </w:r>
       <w:proofErr w:type="spellEnd"/>
       <w:r>
@@ -633,6 +1057,40 @@
       <w:pPr>
         <w:pStyle w:val="Textkrper"/>
         <w:spacing w:after="0" w:line="240" w:lineRule="auto"/>
+      </w:pPr>
+    </w:p>
+    <w:p>
+      <w:pPr>
+        <w:pStyle w:val="Textkrper"/>
+        <w:spacing w:after="0" w:line="240" w:lineRule="auto"/>
+        <w:rPr>
+          <w:lang w:val="en-US"/>
+        </w:rPr>
+      </w:pPr>
+      <w:r>
+        <w:rPr>
+          <w:b/>
+          <w:bCs/>
+          <w:sz w:val="24"/>
+          <w:szCs w:val="24"/>
+          <w:lang w:val="en-US"/>
+        </w:rPr>
+        <w:t>[Simulation</w:t>
+      </w:r>
+      <w:r>
+        <w:rPr>
+          <w:b/>
+          <w:bCs/>
+          <w:sz w:val="24"/>
+          <w:szCs w:val="24"/>
+        </w:rPr>
+        <w:t>]</w:t>
+      </w:r>
+    </w:p>
+    <w:p>
+      <w:pPr>
+        <w:pStyle w:val="Textkrper"/>
+        <w:spacing w:after="0" w:line="240" w:lineRule="auto"/>
         <w:rPr>
           <w:lang w:val="en-US"/>
         </w:rPr>
@@ -640,7 +1098,7 @@
       <w:proofErr w:type="spellStart"/>
       <w:proofErr w:type="gramStart"/>
       <w:r>
-        <w:t>editChargingZone</w:t>
+        <w:t>addScenario</w:t>
       </w:r>
       <w:proofErr w:type="spellEnd"/>
       <w:r>
@@ -649,6 +1107,65 @@
       <w:proofErr w:type="spellStart"/>
       <w:proofErr w:type="gramEnd"/>
       <w:r>
+        <w:t>duration</w:t>
+      </w:r>
+      <w:proofErr w:type="spellEnd"/>
+      <w:r>
+        <w:t xml:space="preserve">, </w:t>
+      </w:r>
+      <w:proofErr w:type="spellStart"/>
+      <w:r>
+        <w:t>rushhours</w:t>
+      </w:r>
+      <w:proofErr w:type="spellEnd"/>
+      <w:r>
+        <w:t xml:space="preserve">, </w:t>
+      </w:r>
+      <w:proofErr w:type="spellStart"/>
+      <w:r>
+        <w:t>spread</w:t>
+      </w:r>
+      <w:proofErr w:type="spellEnd"/>
+      <w:r>
+        <w:t xml:space="preserve">, </w:t>
+      </w:r>
+      <w:proofErr w:type="spellStart"/>
+      <w:r>
+        <w:t>minRequests</w:t>
+      </w:r>
+      <w:proofErr w:type="spellEnd"/>
+      <w:r>
+        <w:t xml:space="preserve">, </w:t>
+      </w:r>
+      <w:proofErr w:type="spellStart"/>
+      <w:r>
+        <w:t>maxRequests</w:t>
+      </w:r>
+      <w:proofErr w:type="spellEnd"/>
+      <w:r>
+        <w:t>)</w:t>
+      </w:r>
+    </w:p>
+    <w:p>
+      <w:pPr>
+        <w:pStyle w:val="Textkrper"/>
+        <w:spacing w:after="0" w:line="240" w:lineRule="auto"/>
+        <w:rPr>
+          <w:lang w:val="en-US"/>
+        </w:rPr>
+      </w:pPr>
+      <w:proofErr w:type="spellStart"/>
+      <w:proofErr w:type="gramStart"/>
+      <w:r>
+        <w:t>editScenario</w:t>
+      </w:r>
+      <w:proofErr w:type="spellEnd"/>
+      <w:r>
+        <w:t>(</w:t>
+      </w:r>
+      <w:proofErr w:type="spellStart"/>
+      <w:proofErr w:type="gramEnd"/>
+      <w:r>
         <w:t>id</w:t>
       </w:r>
       <w:proofErr w:type="spellEnd"/>
@@ -657,70 +1174,43 @@
       </w:r>
       <w:proofErr w:type="spellStart"/>
       <w:r>
-        <w:t>site</w:t>
-      </w:r>
-      <w:proofErr w:type="spellEnd"/>
-      <w:r>
-        <w:t xml:space="preserve">, </w:t>
-      </w:r>
-      <w:proofErr w:type="spellStart"/>
-      <w:r>
-        <w:t>maxPowerZone</w:t>
-      </w:r>
-      <w:proofErr w:type="spellEnd"/>
-      <w:r>
-        <w:t>)</w:t>
-      </w:r>
-    </w:p>
-    <w:p>
-      <w:pPr>
-        <w:pStyle w:val="Textkrper"/>
-        <w:spacing w:after="0" w:line="240" w:lineRule="auto"/>
-      </w:pPr>
-    </w:p>
-    <w:p>
-      <w:pPr>
-        <w:pStyle w:val="Textkrper"/>
-        <w:spacing w:after="0" w:line="240" w:lineRule="auto"/>
-        <w:rPr>
-          <w:b/>
-          <w:bCs/>
-          <w:sz w:val="24"/>
-          <w:szCs w:val="24"/>
-          <w:lang w:val="en-US"/>
-        </w:rPr>
-      </w:pPr>
-      <w:r>
-        <w:rPr>
-          <w:b/>
-          <w:bCs/>
-          <w:sz w:val="24"/>
-          <w:szCs w:val="24"/>
-          <w:lang w:val="en-US"/>
-        </w:rPr>
-        <w:t>[</w:t>
-      </w:r>
-      <w:proofErr w:type="spellStart"/>
-      <w:r>
-        <w:rPr>
-          <w:b/>
-          <w:bCs/>
-          <w:sz w:val="24"/>
-          <w:szCs w:val="24"/>
-          <w:lang w:val="en-US"/>
-        </w:rPr>
-        <w:t>ChargingZone</w:t>
-      </w:r>
-      <w:proofErr w:type="spellEnd"/>
-      <w:r>
-        <w:rPr>
-          <w:b/>
-          <w:bCs/>
-          <w:sz w:val="24"/>
-          <w:szCs w:val="24"/>
-          <w:lang w:val="en-US"/>
-        </w:rPr>
-        <w:t>]</w:t>
+        <w:t>duration</w:t>
+      </w:r>
+      <w:proofErr w:type="spellEnd"/>
+      <w:r>
+        <w:t xml:space="preserve">, </w:t>
+      </w:r>
+      <w:proofErr w:type="spellStart"/>
+      <w:r>
+        <w:t>rushhours</w:t>
+      </w:r>
+      <w:proofErr w:type="spellEnd"/>
+      <w:r>
+        <w:t xml:space="preserve">, </w:t>
+      </w:r>
+      <w:proofErr w:type="spellStart"/>
+      <w:r>
+        <w:t>spread</w:t>
+      </w:r>
+      <w:proofErr w:type="spellEnd"/>
+      <w:r>
+        <w:t xml:space="preserve">, </w:t>
+      </w:r>
+      <w:proofErr w:type="spellStart"/>
+      <w:r>
+        <w:t>minRequests</w:t>
+      </w:r>
+      <w:proofErr w:type="spellEnd"/>
+      <w:r>
+        <w:t xml:space="preserve">, </w:t>
+      </w:r>
+      <w:proofErr w:type="spellStart"/>
+      <w:r>
+        <w:t>maxRequests</w:t>
+      </w:r>
+      <w:proofErr w:type="spellEnd"/>
+      <w:r>
+        <w:t>)</w:t>
       </w:r>
     </w:p>
     <w:p>
@@ -734,395 +1224,7 @@
       <w:proofErr w:type="spellStart"/>
       <w:proofErr w:type="gramStart"/>
       <w:r>
-        <w:t>addChargingStation</w:t>
-      </w:r>
-      <w:proofErr w:type="spellEnd"/>
-      <w:r>
-        <w:t>(</w:t>
-      </w:r>
-      <w:proofErr w:type="spellStart"/>
-      <w:proofErr w:type="gramEnd"/>
-      <w:r>
-        <w:t>manufacturer</w:t>
-      </w:r>
-      <w:proofErr w:type="spellEnd"/>
-      <w:r>
-        <w:t xml:space="preserve">, </w:t>
-      </w:r>
-      <w:proofErr w:type="spellStart"/>
-      <w:r>
-        <w:t>name</w:t>
-      </w:r>
-      <w:proofErr w:type="spellEnd"/>
-      <w:r>
-        <w:t xml:space="preserve">, </w:t>
-      </w:r>
-      <w:proofErr w:type="spellStart"/>
-      <w:r>
-        <w:t>maxPowerStation</w:t>
-      </w:r>
-      <w:proofErr w:type="spellEnd"/>
-      <w:r>
-        <w:t>)</w:t>
-      </w:r>
-    </w:p>
-    <w:p>
-      <w:pPr>
-        <w:pStyle w:val="Textkrper"/>
-        <w:spacing w:after="0" w:line="240" w:lineRule="auto"/>
-        <w:rPr>
-          <w:lang w:val="en-US"/>
-        </w:rPr>
-      </w:pPr>
-      <w:proofErr w:type="spellStart"/>
-      <w:r>
-        <w:t>removeCharingStation</w:t>
-      </w:r>
-      <w:proofErr w:type="spellEnd"/>
-      <w:r>
-        <w:t>(</w:t>
-      </w:r>
-      <w:proofErr w:type="spellStart"/>
-      <w:r>
-        <w:t>id</w:t>
-      </w:r>
-      <w:proofErr w:type="spellEnd"/>
-      <w:r>
-        <w:t>)</w:t>
-      </w:r>
-    </w:p>
-    <w:p>
-      <w:pPr>
-        <w:pStyle w:val="Textkrper"/>
-        <w:spacing w:after="0" w:line="240" w:lineRule="auto"/>
-      </w:pPr>
-      <w:proofErr w:type="spellStart"/>
-      <w:proofErr w:type="gramStart"/>
-      <w:r>
-        <w:t>editChargingStation</w:t>
-      </w:r>
-      <w:proofErr w:type="spellEnd"/>
-      <w:r>
-        <w:t>(</w:t>
-      </w:r>
-      <w:proofErr w:type="spellStart"/>
-      <w:proofErr w:type="gramEnd"/>
-      <w:r>
-        <w:t>id</w:t>
-      </w:r>
-      <w:proofErr w:type="spellEnd"/>
-      <w:r>
-        <w:t xml:space="preserve">, </w:t>
-      </w:r>
-      <w:proofErr w:type="spellStart"/>
-      <w:r>
-        <w:t>manufacturer</w:t>
-      </w:r>
-      <w:proofErr w:type="spellEnd"/>
-      <w:r>
-        <w:t xml:space="preserve">, </w:t>
-      </w:r>
-      <w:proofErr w:type="spellStart"/>
-      <w:r>
-        <w:t>name</w:t>
-      </w:r>
-      <w:proofErr w:type="spellEnd"/>
-      <w:r>
-        <w:t xml:space="preserve">, </w:t>
-      </w:r>
-      <w:proofErr w:type="spellStart"/>
-      <w:r>
-        <w:t>maxPowerStation</w:t>
-      </w:r>
-      <w:proofErr w:type="spellEnd"/>
-      <w:r>
-        <w:t>)</w:t>
-      </w:r>
-    </w:p>
-    <w:p>
-      <w:pPr>
-        <w:pStyle w:val="Textkrper"/>
-        <w:spacing w:after="0" w:line="240" w:lineRule="auto"/>
-        <w:rPr>
-          <w:lang w:val="en-US"/>
-        </w:rPr>
-      </w:pPr>
-    </w:p>
-    <w:p>
-      <w:pPr>
-        <w:pStyle w:val="Textkrper"/>
-        <w:spacing w:after="0" w:line="240" w:lineRule="auto"/>
-        <w:rPr>
-          <w:b/>
-          <w:bCs/>
-          <w:sz w:val="24"/>
-          <w:szCs w:val="24"/>
-          <w:lang w:val="en-US"/>
-        </w:rPr>
-      </w:pPr>
-      <w:r>
-        <w:rPr>
-          <w:b/>
-          <w:bCs/>
-          <w:sz w:val="24"/>
-          <w:szCs w:val="24"/>
-          <w:lang w:val="en-US"/>
-        </w:rPr>
-        <w:t>[</w:t>
-      </w:r>
-      <w:proofErr w:type="spellStart"/>
-      <w:r>
-        <w:rPr>
-          <w:b/>
-          <w:bCs/>
-          <w:sz w:val="24"/>
-          <w:szCs w:val="24"/>
-          <w:lang w:val="en-US"/>
-        </w:rPr>
-        <w:t>ChargingStation</w:t>
-      </w:r>
-      <w:proofErr w:type="spellEnd"/>
-      <w:r>
-        <w:rPr>
-          <w:b/>
-          <w:bCs/>
-          <w:sz w:val="24"/>
-          <w:szCs w:val="24"/>
-          <w:lang w:val="en-US"/>
-        </w:rPr>
-        <w:t>]</w:t>
-      </w:r>
-    </w:p>
-    <w:p>
-      <w:pPr>
-        <w:pStyle w:val="Textkrper"/>
-        <w:spacing w:after="0" w:line="240" w:lineRule="auto"/>
-        <w:rPr>
-          <w:lang w:val="en-US"/>
-        </w:rPr>
-      </w:pPr>
-      <w:proofErr w:type="spellStart"/>
-      <w:proofErr w:type="gramStart"/>
-      <w:r>
-        <w:t>addPlug</w:t>
-      </w:r>
-      <w:proofErr w:type="spellEnd"/>
-      <w:r>
-        <w:t>(</w:t>
-      </w:r>
-      <w:proofErr w:type="gramEnd"/>
-      <w:r>
-        <w:t>type</w:t>
-      </w:r>
-      <w:r>
-        <w:t>, power)</w:t>
-      </w:r>
-    </w:p>
-    <w:p>
-      <w:pPr>
-        <w:pStyle w:val="Textkrper"/>
-        <w:spacing w:after="0" w:line="240" w:lineRule="auto"/>
-      </w:pPr>
-      <w:proofErr w:type="spellStart"/>
-      <w:r>
-        <w:t>removePlug</w:t>
-      </w:r>
-      <w:proofErr w:type="spellEnd"/>
-      <w:r>
-        <w:t>(</w:t>
-      </w:r>
-      <w:proofErr w:type="spellStart"/>
-      <w:r>
-        <w:t>id</w:t>
-      </w:r>
-      <w:proofErr w:type="spellEnd"/>
-      <w:r>
-        <w:t>)</w:t>
-      </w:r>
-    </w:p>
-    <w:p>
-      <w:pPr>
-        <w:pStyle w:val="Textkrper"/>
-        <w:spacing w:after="0" w:line="240" w:lineRule="auto"/>
-      </w:pPr>
-    </w:p>
-    <w:p>
-      <w:pPr>
-        <w:pStyle w:val="Textkrper"/>
-        <w:spacing w:after="0" w:line="240" w:lineRule="auto"/>
-        <w:rPr>
-          <w:lang w:val="en-US"/>
-        </w:rPr>
-      </w:pPr>
-      <w:r>
-        <w:rPr>
-          <w:b/>
-          <w:bCs/>
-          <w:sz w:val="24"/>
-          <w:szCs w:val="24"/>
-          <w:lang w:val="en-US"/>
-        </w:rPr>
-        <w:t>[Simulation</w:t>
-      </w:r>
-      <w:r>
-        <w:rPr>
-          <w:b/>
-          <w:bCs/>
-          <w:sz w:val="24"/>
-          <w:szCs w:val="24"/>
-        </w:rPr>
-        <w:t>]</w:t>
-      </w:r>
-    </w:p>
-    <w:p>
-      <w:pPr>
-        <w:pStyle w:val="Textkrper"/>
-        <w:spacing w:after="0" w:line="240" w:lineRule="auto"/>
-        <w:rPr>
-          <w:lang w:val="en-US"/>
-        </w:rPr>
-      </w:pPr>
-      <w:proofErr w:type="spellStart"/>
-      <w:proofErr w:type="gramStart"/>
-      <w:r>
-        <w:t>addScenario</w:t>
-      </w:r>
-      <w:proofErr w:type="spellEnd"/>
-      <w:r>
-        <w:t>(</w:t>
-      </w:r>
-      <w:proofErr w:type="spellStart"/>
-      <w:proofErr w:type="gramEnd"/>
-      <w:r>
-        <w:t>duration</w:t>
-      </w:r>
-      <w:proofErr w:type="spellEnd"/>
-      <w:r>
-        <w:t xml:space="preserve">, </w:t>
-      </w:r>
-      <w:proofErr w:type="spellStart"/>
-      <w:r>
-        <w:t>rushhours</w:t>
-      </w:r>
-      <w:proofErr w:type="spellEnd"/>
-      <w:r>
-        <w:t xml:space="preserve">, </w:t>
-      </w:r>
-      <w:proofErr w:type="spellStart"/>
-      <w:r>
-        <w:t>spread</w:t>
-      </w:r>
-      <w:proofErr w:type="spellEnd"/>
-      <w:r>
-        <w:t xml:space="preserve">, </w:t>
-      </w:r>
-      <w:proofErr w:type="spellStart"/>
-      <w:r>
-        <w:t>minRequests</w:t>
-      </w:r>
-      <w:proofErr w:type="spellEnd"/>
-      <w:r>
-        <w:t xml:space="preserve">, </w:t>
-      </w:r>
-      <w:proofErr w:type="spellStart"/>
-      <w:r>
-        <w:t>maxRequests</w:t>
-      </w:r>
-      <w:proofErr w:type="spellEnd"/>
-      <w:r>
-        <w:t>)</w:t>
-      </w:r>
-    </w:p>
-    <w:p>
-      <w:pPr>
-        <w:pStyle w:val="Textkrper"/>
-        <w:spacing w:after="0" w:line="240" w:lineRule="auto"/>
-        <w:rPr>
-          <w:lang w:val="en-US"/>
-        </w:rPr>
-      </w:pPr>
-      <w:proofErr w:type="spellStart"/>
-      <w:proofErr w:type="gramStart"/>
-      <w:r>
-        <w:t>editScenario</w:t>
-      </w:r>
-      <w:proofErr w:type="spellEnd"/>
-      <w:r>
-        <w:t>(</w:t>
-      </w:r>
-      <w:proofErr w:type="spellStart"/>
-      <w:proofErr w:type="gramEnd"/>
-      <w:r>
-        <w:t>id</w:t>
-      </w:r>
-      <w:proofErr w:type="spellEnd"/>
-      <w:r>
-        <w:t xml:space="preserve">, </w:t>
-      </w:r>
-      <w:proofErr w:type="spellStart"/>
-      <w:r>
-        <w:t>completed</w:t>
-      </w:r>
-      <w:proofErr w:type="spellEnd"/>
-      <w:r>
-        <w:t xml:space="preserve">, </w:t>
-      </w:r>
-      <w:proofErr w:type="spellStart"/>
-      <w:r>
-        <w:t>duration</w:t>
-      </w:r>
-      <w:proofErr w:type="spellEnd"/>
-      <w:r>
-        <w:t xml:space="preserve">, </w:t>
-      </w:r>
-      <w:proofErr w:type="spellStart"/>
-      <w:r>
-        <w:t>rushhours</w:t>
-      </w:r>
-      <w:proofErr w:type="spellEnd"/>
-      <w:r>
-        <w:t xml:space="preserve">, </w:t>
-      </w:r>
-      <w:proofErr w:type="spellStart"/>
-      <w:r>
-        <w:t>spread</w:t>
-      </w:r>
-      <w:proofErr w:type="spellEnd"/>
-      <w:r>
-        <w:t xml:space="preserve">, </w:t>
-      </w:r>
-      <w:proofErr w:type="spellStart"/>
-      <w:r>
-        <w:t>minRequests</w:t>
-      </w:r>
-      <w:proofErr w:type="spellEnd"/>
-      <w:r>
-        <w:t xml:space="preserve">, </w:t>
-      </w:r>
-      <w:proofErr w:type="spellStart"/>
-      <w:r>
-        <w:t>maxRequests</w:t>
-      </w:r>
-      <w:proofErr w:type="spellEnd"/>
-      <w:r>
-        <w:t>)</w:t>
-      </w:r>
-    </w:p>
-    <w:p>
-      <w:pPr>
-        <w:pStyle w:val="Textkrper"/>
-        <w:spacing w:after="0" w:line="240" w:lineRule="auto"/>
-        <w:rPr>
-          <w:lang w:val="en-US"/>
-        </w:rPr>
-      </w:pPr>
-      <w:proofErr w:type="spellStart"/>
-      <w:proofErr w:type="gramStart"/>
-      <w:r>
-        <w:t>runS</w:t>
-      </w:r>
-      <w:r>
-        <w:t>imulation</w:t>
+        <w:t>runSimulation</w:t>
       </w:r>
       <w:proofErr w:type="spellEnd"/>
       <w:r>
@@ -1166,7 +1268,6 @@
         </w:rPr>
       </w:pPr>
       <w:proofErr w:type="spellStart"/>
-      <w:proofErr w:type="gramStart"/>
       <w:r>
         <w:t>loadScenatios</w:t>
       </w:r>
@@ -1174,7 +1275,11 @@
       <w:r>
         <w:t>(</w:t>
       </w:r>
-      <w:proofErr w:type="gramEnd"/>
+      <w:proofErr w:type="spellStart"/>
+      <w:r>
+        <w:t>file</w:t>
+      </w:r>
+      <w:proofErr w:type="spellEnd"/>
       <w:r>
         <w:t>)</w:t>
       </w:r>
@@ -1426,6 +1531,7 @@
     <w:lsdException w:name="HTML Sample" w:semiHidden="1" w:unhideWhenUsed="1"/>
     <w:lsdException w:name="HTML Typewriter" w:semiHidden="1" w:unhideWhenUsed="1"/>
     <w:lsdException w:name="HTML Variable" w:semiHidden="1" w:unhideWhenUsed="1"/>
+    <w:lsdException w:name="Normal Table" w:semiHidden="1" w:unhideWhenUsed="1"/>
     <w:lsdException w:name="annotation subject" w:semiHidden="1" w:unhideWhenUsed="1"/>
     <w:lsdException w:name="No List" w:semiHidden="1" w:unhideWhenUsed="1"/>
     <w:lsdException w:name="Outline List 1" w:semiHidden="1" w:unhideWhenUsed="1"/>
@@ -1472,8 +1578,10 @@
     <w:lsdException w:name="Table Subtle 2" w:semiHidden="1" w:unhideWhenUsed="1"/>
     <w:lsdException w:name="Table Web 1" w:semiHidden="1" w:unhideWhenUsed="1"/>
     <w:lsdException w:name="Table Web 2" w:semiHidden="1" w:unhideWhenUsed="1"/>
+    <w:lsdException w:name="Table Web 3" w:semiHidden="1" w:unhideWhenUsed="1"/>
     <w:lsdException w:name="Balloon Text" w:semiHidden="1" w:unhideWhenUsed="1"/>
     <w:lsdException w:name="Table Grid" w:uiPriority="39"/>
+    <w:lsdException w:name="Table Theme" w:semiHidden="1" w:unhideWhenUsed="1"/>
     <w:lsdException w:name="Placeholder Text" w:semiHidden="1"/>
     <w:lsdException w:name="No Spacing" w:uiPriority="1" w:qFormat="1"/>
     <w:lsdException w:name="Light Shading" w:uiPriority="60"/>

</xml_diff>